<commit_message>
Update MASTER - IDEX AMERICAN ARTIFACTS (wt).docx
</commit_message>
<xml_diff>
--- a/MASTER - IDEX AMERICAN ARTIFACTS (wt).docx
+++ b/MASTER - IDEX AMERICAN ARTIFACTS (wt).docx
@@ -4707,97 +4707,15 @@
           <w:tab w:val="right" w:pos="9360"/>
         </w:tabs>
       </w:pPr>
-    </w:p>
-    <w:p>
-      <w:pPr>
-        <w:pBdr>
-          <w:top w:val="single" w:sz="6" w:space="1" w:color="auto"/>
-          <w:bottom w:val="single" w:sz="6" w:space="1" w:color="auto"/>
-        </w:pBdr>
-        <w:tabs>
-          <w:tab w:val="left" w:pos="0"/>
-          <w:tab w:val="center" w:pos="4680"/>
-          <w:tab w:val="right" w:pos="9360"/>
-        </w:tabs>
-      </w:pPr>
-    </w:p>
-    <w:p>
-      <w:pPr>
-        <w:pBdr>
-          <w:top w:val="single" w:sz="6" w:space="1" w:color="auto"/>
-          <w:bottom w:val="single" w:sz="6" w:space="1" w:color="auto"/>
-        </w:pBdr>
-        <w:tabs>
-          <w:tab w:val="left" w:pos="0"/>
-          <w:tab w:val="center" w:pos="4680"/>
-          <w:tab w:val="right" w:pos="9360"/>
-        </w:tabs>
-      </w:pPr>
-    </w:p>
-    <w:p>
-      <w:pPr>
-        <w:pBdr>
-          <w:top w:val="single" w:sz="6" w:space="1" w:color="auto"/>
-          <w:bottom w:val="single" w:sz="6" w:space="1" w:color="auto"/>
-        </w:pBdr>
-        <w:tabs>
-          <w:tab w:val="left" w:pos="0"/>
-          <w:tab w:val="center" w:pos="4680"/>
-          <w:tab w:val="right" w:pos="9360"/>
-        </w:tabs>
-      </w:pPr>
-    </w:p>
-    <w:p>
-      <w:pPr>
-        <w:pBdr>
-          <w:top w:val="single" w:sz="6" w:space="1" w:color="auto"/>
-          <w:bottom w:val="single" w:sz="6" w:space="1" w:color="auto"/>
-        </w:pBdr>
-        <w:tabs>
-          <w:tab w:val="left" w:pos="0"/>
-          <w:tab w:val="center" w:pos="4680"/>
-          <w:tab w:val="right" w:pos="9360"/>
-        </w:tabs>
-      </w:pPr>
-    </w:p>
-    <w:p>
-      <w:pPr>
-        <w:pBdr>
-          <w:top w:val="single" w:sz="6" w:space="1" w:color="auto"/>
-          <w:bottom w:val="single" w:sz="6" w:space="1" w:color="auto"/>
-        </w:pBdr>
-        <w:tabs>
-          <w:tab w:val="left" w:pos="0"/>
-          <w:tab w:val="center" w:pos="4680"/>
-          <w:tab w:val="right" w:pos="9360"/>
-        </w:tabs>
-      </w:pPr>
-    </w:p>
-    <w:p>
-      <w:pPr>
-        <w:pBdr>
-          <w:top w:val="single" w:sz="6" w:space="1" w:color="auto"/>
-          <w:bottom w:val="single" w:sz="6" w:space="1" w:color="auto"/>
-        </w:pBdr>
-        <w:tabs>
-          <w:tab w:val="left" w:pos="0"/>
-          <w:tab w:val="center" w:pos="4680"/>
-          <w:tab w:val="right" w:pos="9360"/>
-        </w:tabs>
-      </w:pPr>
-    </w:p>
-    <w:p>
-      <w:pPr>
-        <w:pBdr>
-          <w:top w:val="single" w:sz="6" w:space="1" w:color="auto"/>
-          <w:bottom w:val="single" w:sz="6" w:space="1" w:color="auto"/>
-        </w:pBdr>
-        <w:tabs>
-          <w:tab w:val="left" w:pos="0"/>
-          <w:tab w:val="center" w:pos="4680"/>
-          <w:tab w:val="right" w:pos="9360"/>
-        </w:tabs>
-      </w:pPr>
+      <w:r>
+        <w:lastRenderedPageBreak/>
+        <w:tab/>
+        <w:t>LOCATION</w:t>
+      </w:r>
+      <w:r>
+        <w:tab/>
+        <w:t>NAME</w:t>
+      </w:r>
     </w:p>
     <w:p>
       <w:pPr>
@@ -4810,6 +4728,13 @@
           <w:tab w:val="right" w:pos="9360"/>
         </w:tabs>
       </w:pPr>
+      <w:r>
+        <w:tab/>
+        <w:t>ISHS</w:t>
+      </w:r>
+      <w:r>
+        <w:tab/>
+      </w:r>
     </w:p>
     <w:p>
       <w:pPr>
@@ -4822,6 +4747,14 @@
           <w:tab w:val="right" w:pos="9360"/>
         </w:tabs>
       </w:pPr>
+      <w:r>
+        <w:tab/>
+        <w:t>POCATELLO</w:t>
+      </w:r>
+      <w:r>
+        <w:tab/>
+        <w:t>Shawn Phelps</w:t>
+      </w:r>
     </w:p>
     <w:p>
       <w:pPr>
@@ -4834,6 +4767,14 @@
           <w:tab w:val="right" w:pos="9360"/>
         </w:tabs>
       </w:pPr>
+      <w:r>
+        <w:tab/>
+        <w:t>FRANKLIN</w:t>
+      </w:r>
+      <w:r>
+        <w:tab/>
+        <w:t>Susan Hawkes</w:t>
+      </w:r>
     </w:p>
     <w:p>
       <w:pPr>
@@ -4846,6 +4787,13 @@
           <w:tab w:val="right" w:pos="9360"/>
         </w:tabs>
       </w:pPr>
+      <w:r>
+        <w:tab/>
+      </w:r>
+      <w:r>
+        <w:tab/>
+        <w:t>Shawnee Hawkes</w:t>
+      </w:r>
     </w:p>
     <w:p>
       <w:pPr>
@@ -4858,6 +4806,14 @@
           <w:tab w:val="right" w:pos="9360"/>
         </w:tabs>
       </w:pPr>
+      <w:r>
+        <w:tab/>
+        <w:t>RIGBY</w:t>
+      </w:r>
+      <w:r>
+        <w:tab/>
+        <w:t>Leon Guyman</w:t>
+      </w:r>
     </w:p>
     <w:p>
       <w:pPr>
@@ -4870,6 +4826,47 @@
           <w:tab w:val="right" w:pos="9360"/>
         </w:tabs>
       </w:pPr>
+      <w:r>
+        <w:tab/>
+      </w:r>
+      <w:r>
+        <w:tab/>
+        <w:t>Pat Lyn Scott</w:t>
+      </w:r>
+    </w:p>
+    <w:p>
+      <w:pPr>
+        <w:pBdr>
+          <w:bottom w:val="single" w:sz="6" w:space="1" w:color="auto"/>
+        </w:pBdr>
+        <w:tabs>
+          <w:tab w:val="left" w:pos="0"/>
+          <w:tab w:val="center" w:pos="4680"/>
+          <w:tab w:val="right" w:pos="9360"/>
+        </w:tabs>
+      </w:pPr>
+      <w:r>
+        <w:tab/>
+      </w:r>
+      <w:r>
+        <w:tab/>
+        <w:t>Sheldon Hart</w:t>
+      </w:r>
+    </w:p>
+    <w:p>
+      <w:pPr>
+        <w:pBdr>
+          <w:bottom w:val="single" w:sz="6" w:space="1" w:color="auto"/>
+        </w:pBdr>
+        <w:tabs>
+          <w:tab w:val="left" w:pos="0"/>
+          <w:tab w:val="center" w:pos="4680"/>
+          <w:tab w:val="right" w:pos="9360"/>
+        </w:tabs>
+      </w:pPr>
+      <w:r>
+        <w:tab/>
+      </w:r>
     </w:p>
     <w:sectPr>
       <w:pgSz w:w="12240" w:h="15840"/>

</xml_diff>

<commit_message>
added simple credits to MASTER file
</commit_message>
<xml_diff>
--- a/MASTER - IDEX AMERICAN ARTIFACTS (wt).docx
+++ b/MASTER - IDEX AMERICAN ARTIFACTS (wt).docx
@@ -1102,7 +1102,7 @@
                     </pic:cNvPicPr>
                   </pic:nvPicPr>
                   <pic:blipFill>
-                    <a:blip r:embed="rId7">
+                    <a:blip r:embed="rId8">
                       <a:extLst>
                         <a:ext uri="{28A0092B-C50C-407E-A947-70E740481C1C}">
                           <a14:useLocalDpi xmlns:a14="http://schemas.microsoft.com/office/drawing/2010/main" val="0"/>
@@ -1271,7 +1271,7 @@
                     </pic:cNvPicPr>
                   </pic:nvPicPr>
                   <pic:blipFill>
-                    <a:blip r:embed="rId8">
+                    <a:blip r:embed="rId9">
                       <a:extLst>
                         <a:ext uri="{28A0092B-C50C-407E-A947-70E740481C1C}">
                           <a14:useLocalDpi xmlns:a14="http://schemas.microsoft.com/office/drawing/2010/main" val="0"/>
@@ -4715,11 +4715,16 @@
       </w:pPr>
       <w:r>
         <w:lastRenderedPageBreak/>
-        <w:tab/>
         <w:t>LOCATION</w:t>
       </w:r>
       <w:r>
         <w:tab/>
+      </w:r>
+      <w:r>
+        <w:t>ORGANIZATION</w:t>
+      </w:r>
+      <w:r>
+        <w:tab/>
         <w:t>NAME</w:t>
       </w:r>
     </w:p>
@@ -4735,30 +4740,18 @@
         </w:tabs>
       </w:pPr>
       <w:r>
-        <w:tab/>
-        <w:t>ISHS</w:t>
-      </w:r>
-      <w:r>
-        <w:tab/>
-      </w:r>
-    </w:p>
-    <w:p>
-      <w:pPr>
-        <w:pBdr>
-          <w:bottom w:val="single" w:sz="6" w:space="1" w:color="auto"/>
-        </w:pBdr>
-        <w:tabs>
-          <w:tab w:val="left" w:pos="0"/>
-          <w:tab w:val="center" w:pos="4680"/>
-          <w:tab w:val="right" w:pos="9360"/>
-        </w:tabs>
-      </w:pPr>
-      <w:r>
-        <w:tab/>
         <w:t>POCATELLO</w:t>
       </w:r>
       <w:r>
         <w:tab/>
+      </w:r>
+      <w:r>
+        <w:t>POCATELLO HIGH SCHOOL</w:t>
+      </w:r>
+      <w:r>
+        <w:tab/>
+      </w:r>
+      <w:r>
         <w:t>Shawn Phelps</w:t>
       </w:r>
     </w:p>
@@ -4775,29 +4768,62 @@
       </w:pPr>
       <w:r>
         <w:tab/>
+        <w:t>POCATELLO SCOTTISH RITE</w:t>
+      </w:r>
+      <w:r>
+        <w:tab/>
+        <w:t>John Warner</w:t>
+      </w:r>
+    </w:p>
+    <w:p>
+      <w:pPr>
+        <w:pBdr>
+          <w:bottom w:val="single" w:sz="6" w:space="1" w:color="auto"/>
+        </w:pBdr>
+        <w:tabs>
+          <w:tab w:val="left" w:pos="0"/>
+          <w:tab w:val="center" w:pos="4680"/>
+          <w:tab w:val="right" w:pos="9360"/>
+        </w:tabs>
+      </w:pPr>
+      <w:r>
         <w:t>FRANKLIN</w:t>
       </w:r>
       <w:r>
-        <w:tab/>
+        <w:t xml:space="preserve"> </w:t>
+      </w:r>
+      <w:r>
+        <w:tab/>
+        <w:t>IDAHO STATE HISTORICAL SOCIETY</w:t>
+      </w:r>
+      <w:r>
+        <w:tab/>
+      </w:r>
+      <w:r>
         <w:t>Susan Hawkes</w:t>
       </w:r>
-    </w:p>
-    <w:p>
-      <w:pPr>
-        <w:pBdr>
-          <w:bottom w:val="single" w:sz="6" w:space="1" w:color="auto"/>
-        </w:pBdr>
-        <w:tabs>
-          <w:tab w:val="left" w:pos="0"/>
-          <w:tab w:val="center" w:pos="4680"/>
-          <w:tab w:val="right" w:pos="9360"/>
-        </w:tabs>
-      </w:pPr>
-      <w:r>
-        <w:tab/>
-      </w:r>
-      <w:r>
-        <w:tab/>
+      <w:r>
+        <w:t>*</w:t>
+      </w:r>
+    </w:p>
+    <w:p>
+      <w:pPr>
+        <w:pBdr>
+          <w:bottom w:val="single" w:sz="6" w:space="1" w:color="auto"/>
+        </w:pBdr>
+        <w:tabs>
+          <w:tab w:val="left" w:pos="0"/>
+          <w:tab w:val="center" w:pos="4680"/>
+          <w:tab w:val="right" w:pos="9360"/>
+        </w:tabs>
+      </w:pPr>
+      <w:r>
+        <w:tab/>
+      </w:r>
+      <w:r>
+        <w:tab/>
+      </w:r>
+      <w:r>
         <w:t>Shawnee Hawkes</w:t>
       </w:r>
     </w:p>
@@ -4813,13 +4839,23 @@
         </w:tabs>
       </w:pPr>
       <w:r>
-        <w:tab/>
         <w:t>RIGBY</w:t>
       </w:r>
       <w:r>
         <w:tab/>
+      </w:r>
+      <w:r>
+        <w:t>FARNSWORTH TV &amp; PIONEER MUSEUM</w:t>
+      </w:r>
+      <w:r>
+        <w:tab/>
+      </w:r>
+      <w:r>
         <w:t>Leon Guyman</w:t>
       </w:r>
+      <w:r>
+        <w:t>*</w:t>
+      </w:r>
     </w:p>
     <w:p>
       <w:pPr>
@@ -4839,6 +4875,9 @@
         <w:tab/>
         <w:t>Pat Lyn Scott</w:t>
       </w:r>
+      <w:r>
+        <w:t>*</w:t>
+      </w:r>
     </w:p>
     <w:p>
       <w:pPr>
@@ -4871,8 +4910,406 @@
         </w:tabs>
       </w:pPr>
       <w:r>
-        <w:tab/>
-      </w:r>
+        <w:t>FILER</w:t>
+      </w:r>
+      <w:r>
+        <w:tab/>
+        <w:t>TWIN FALLS COUNTY HISTORICAL MUSEUM</w:t>
+      </w:r>
+      <w:r>
+        <w:tab/>
+        <w:t>Ashley Haycock</w:t>
+      </w:r>
+    </w:p>
+    <w:p>
+      <w:pPr>
+        <w:pBdr>
+          <w:bottom w:val="single" w:sz="6" w:space="1" w:color="auto"/>
+        </w:pBdr>
+        <w:tabs>
+          <w:tab w:val="left" w:pos="0"/>
+          <w:tab w:val="center" w:pos="4680"/>
+          <w:tab w:val="right" w:pos="9360"/>
+        </w:tabs>
+      </w:pPr>
+      <w:r>
+        <w:t>PIERCE</w:t>
+      </w:r>
+      <w:r>
+        <w:tab/>
+        <w:t>IDAHO STATE HISTORICAL SOCIETY</w:t>
+      </w:r>
+      <w:r>
+        <w:tab/>
+      </w:r>
+      <w:r>
+        <w:t>Bernice Pullen</w:t>
+      </w:r>
+    </w:p>
+    <w:p>
+      <w:pPr>
+        <w:pBdr>
+          <w:bottom w:val="single" w:sz="6" w:space="1" w:color="auto"/>
+        </w:pBdr>
+        <w:tabs>
+          <w:tab w:val="left" w:pos="0"/>
+          <w:tab w:val="center" w:pos="4680"/>
+          <w:tab w:val="right" w:pos="9360"/>
+        </w:tabs>
+      </w:pPr>
+      <w:r>
+        <w:tab/>
+      </w:r>
+      <w:r>
+        <w:tab/>
+        <w:t>John Bradbury</w:t>
+      </w:r>
+    </w:p>
+    <w:p>
+      <w:pPr>
+        <w:pBdr>
+          <w:bottom w:val="single" w:sz="6" w:space="1" w:color="auto"/>
+        </w:pBdr>
+        <w:tabs>
+          <w:tab w:val="left" w:pos="0"/>
+          <w:tab w:val="center" w:pos="4680"/>
+          <w:tab w:val="right" w:pos="9360"/>
+        </w:tabs>
+      </w:pPr>
+      <w:r>
+        <w:t>OROFINO</w:t>
+      </w:r>
+      <w:r>
+        <w:tab/>
+        <w:t>CLEARWATER HISTORICAL MUSEUM</w:t>
+      </w:r>
+      <w:r>
+        <w:tab/>
+        <w:t>Tammy Gilmer</w:t>
+      </w:r>
+    </w:p>
+    <w:p>
+      <w:pPr>
+        <w:pBdr>
+          <w:bottom w:val="single" w:sz="6" w:space="1" w:color="auto"/>
+        </w:pBdr>
+        <w:tabs>
+          <w:tab w:val="left" w:pos="0"/>
+          <w:tab w:val="center" w:pos="4680"/>
+          <w:tab w:val="right" w:pos="9360"/>
+        </w:tabs>
+      </w:pPr>
+      <w:r>
+        <w:tab/>
+      </w:r>
+      <w:r>
+        <w:tab/>
+        <w:t>Donna Leach</w:t>
+      </w:r>
+    </w:p>
+    <w:p>
+      <w:pPr>
+        <w:pBdr>
+          <w:bottom w:val="single" w:sz="6" w:space="1" w:color="auto"/>
+        </w:pBdr>
+        <w:tabs>
+          <w:tab w:val="left" w:pos="0"/>
+          <w:tab w:val="center" w:pos="4680"/>
+          <w:tab w:val="right" w:pos="9360"/>
+        </w:tabs>
+      </w:pPr>
+      <w:r>
+        <w:t>GENERAL</w:t>
+      </w:r>
+      <w:r>
+        <w:tab/>
+      </w:r>
+      <w:r>
+        <w:t>IDAHO STATE HISTORICAL SOCIETY</w:t>
+      </w:r>
+      <w:r>
+        <w:tab/>
+      </w:r>
+      <w:r>
+        <w:t>Emily Sears</w:t>
+      </w:r>
+    </w:p>
+    <w:p>
+      <w:pPr>
+        <w:pBdr>
+          <w:bottom w:val="single" w:sz="6" w:space="1" w:color="auto"/>
+        </w:pBdr>
+        <w:tabs>
+          <w:tab w:val="left" w:pos="0"/>
+          <w:tab w:val="center" w:pos="4680"/>
+          <w:tab w:val="right" w:pos="9360"/>
+        </w:tabs>
+      </w:pPr>
+      <w:r>
+        <w:tab/>
+      </w:r>
+      <w:r>
+        <w:tab/>
+        <w:t>Nicole Inghilterra</w:t>
+      </w:r>
+    </w:p>
+    <w:p>
+      <w:pPr>
+        <w:pBdr>
+          <w:bottom w:val="single" w:sz="6" w:space="1" w:color="auto"/>
+        </w:pBdr>
+        <w:tabs>
+          <w:tab w:val="left" w:pos="0"/>
+          <w:tab w:val="center" w:pos="4680"/>
+          <w:tab w:val="right" w:pos="9360"/>
+        </w:tabs>
+      </w:pPr>
+      <w:r>
+        <w:tab/>
+      </w:r>
+      <w:r>
+        <w:tab/>
+        <w:t>Anthony Parry</w:t>
+      </w:r>
+    </w:p>
+    <w:p>
+      <w:pPr>
+        <w:pBdr>
+          <w:bottom w:val="single" w:sz="6" w:space="1" w:color="auto"/>
+        </w:pBdr>
+        <w:tabs>
+          <w:tab w:val="left" w:pos="0"/>
+          <w:tab w:val="center" w:pos="4680"/>
+          <w:tab w:val="right" w:pos="9360"/>
+        </w:tabs>
+      </w:pPr>
+      <w:r>
+        <w:tab/>
+      </w:r>
+      <w:r>
+        <w:tab/>
+      </w:r>
+      <w:r>
+        <w:t>Keith Petersen</w:t>
+      </w:r>
+    </w:p>
+    <w:p>
+      <w:pPr>
+        <w:pBdr>
+          <w:bottom w:val="single" w:sz="6" w:space="1" w:color="auto"/>
+        </w:pBdr>
+        <w:tabs>
+          <w:tab w:val="left" w:pos="0"/>
+          <w:tab w:val="center" w:pos="4680"/>
+          <w:tab w:val="right" w:pos="9360"/>
+        </w:tabs>
+      </w:pPr>
+      <w:r>
+        <w:tab/>
+        <w:t>WHITE HOUSE HISTORICAL ASSOCIATION</w:t>
+      </w:r>
+      <w:r>
+        <w:tab/>
+        <w:t>Alexandra Lane</w:t>
+      </w:r>
+    </w:p>
+    <w:p>
+      <w:pPr>
+        <w:pBdr>
+          <w:bottom w:val="single" w:sz="6" w:space="1" w:color="auto"/>
+        </w:pBdr>
+        <w:tabs>
+          <w:tab w:val="left" w:pos="0"/>
+          <w:tab w:val="center" w:pos="4680"/>
+          <w:tab w:val="right" w:pos="9360"/>
+        </w:tabs>
+      </w:pPr>
+      <w:r>
+        <w:tab/>
+        <w:t>WASHINGTON STATE UNIVERSITY</w:t>
+      </w:r>
+      <w:r>
+        <w:tab/>
+        <w:t>Ryan Booth</w:t>
+      </w:r>
+    </w:p>
+    <w:p>
+      <w:pPr>
+        <w:pBdr>
+          <w:bottom w:val="single" w:sz="6" w:space="1" w:color="auto"/>
+        </w:pBdr>
+        <w:tabs>
+          <w:tab w:val="left" w:pos="0"/>
+          <w:tab w:val="center" w:pos="4680"/>
+          <w:tab w:val="right" w:pos="9360"/>
+        </w:tabs>
+      </w:pPr>
+      <w:r>
+        <w:tab/>
+        <w:t>BOISE PUBLIC LIBRARY</w:t>
+      </w:r>
+    </w:p>
+    <w:p>
+      <w:pPr>
+        <w:tabs>
+          <w:tab w:val="left" w:pos="0"/>
+          <w:tab w:val="center" w:pos="4680"/>
+          <w:tab w:val="right" w:pos="9360"/>
+        </w:tabs>
+      </w:pPr>
+      <w:r>
+        <w:t>NAME</w:t>
+      </w:r>
+      <w:r>
+        <w:tab/>
+        <w:t>CREDIT</w:t>
+      </w:r>
+      <w:r>
+        <w:tab/>
+      </w:r>
+      <w:r>
+        <w:t>LOCATION</w:t>
+      </w:r>
+    </w:p>
+    <w:p>
+      <w:pPr>
+        <w:pBdr>
+          <w:bottom w:val="single" w:sz="6" w:space="1" w:color="auto"/>
+        </w:pBdr>
+        <w:tabs>
+          <w:tab w:val="left" w:pos="0"/>
+          <w:tab w:val="center" w:pos="4680"/>
+          <w:tab w:val="right" w:pos="9360"/>
+        </w:tabs>
+      </w:pPr>
+      <w:proofErr w:type="spellStart"/>
+      <w:r>
+        <w:t>W</w:t>
+      </w:r>
+      <w:r>
+        <w:t>Troy</w:t>
+      </w:r>
+      <w:proofErr w:type="spellEnd"/>
+      <w:r>
+        <w:t xml:space="preserve"> Shreve</w:t>
+      </w:r>
+      <w:r>
+        <w:tab/>
+        <w:t>Videographer</w:t>
+      </w:r>
+      <w:r>
+        <w:tab/>
+        <w:t>Crouch</w:t>
+      </w:r>
+    </w:p>
+    <w:p>
+      <w:pPr>
+        <w:pBdr>
+          <w:bottom w:val="single" w:sz="6" w:space="1" w:color="auto"/>
+        </w:pBdr>
+        <w:tabs>
+          <w:tab w:val="left" w:pos="0"/>
+          <w:tab w:val="center" w:pos="4680"/>
+          <w:tab w:val="right" w:pos="9360"/>
+        </w:tabs>
+      </w:pPr>
+      <w:r>
+        <w:t>Morgan McCollum</w:t>
+      </w:r>
+      <w:r>
+        <w:tab/>
+        <w:t>Videographer</w:t>
+      </w:r>
+      <w:r>
+        <w:tab/>
+        <w:t>Franklin, Rigby</w:t>
+      </w:r>
+    </w:p>
+    <w:p>
+      <w:pPr>
+        <w:pBdr>
+          <w:bottom w:val="single" w:sz="6" w:space="1" w:color="auto"/>
+        </w:pBdr>
+        <w:tabs>
+          <w:tab w:val="left" w:pos="0"/>
+          <w:tab w:val="center" w:pos="4680"/>
+          <w:tab w:val="right" w:pos="9360"/>
+        </w:tabs>
+      </w:pPr>
+      <w:r>
+        <w:t>Aaron Kunz</w:t>
+      </w:r>
+      <w:r>
+        <w:tab/>
+        <w:t>Videographer</w:t>
+      </w:r>
+      <w:r>
+        <w:tab/>
+        <w:t>Filer</w:t>
+      </w:r>
+    </w:p>
+    <w:p>
+      <w:pPr>
+        <w:pBdr>
+          <w:bottom w:val="single" w:sz="6" w:space="1" w:color="auto"/>
+        </w:pBdr>
+        <w:tabs>
+          <w:tab w:val="left" w:pos="0"/>
+          <w:tab w:val="center" w:pos="4680"/>
+          <w:tab w:val="right" w:pos="9360"/>
+        </w:tabs>
+      </w:pPr>
+      <w:r>
+        <w:t>Jon Fosselman</w:t>
+      </w:r>
+      <w:r>
+        <w:tab/>
+        <w:t>Videographer</w:t>
+      </w:r>
+      <w:r>
+        <w:tab/>
+        <w:t>Pierce, Orofino</w:t>
+      </w:r>
+      <w:r>
+        <w:t>, Moscow</w:t>
+      </w:r>
+    </w:p>
+    <w:p>
+      <w:pPr>
+        <w:pBdr>
+          <w:top w:val="single" w:sz="6" w:space="1" w:color="auto"/>
+          <w:bottom w:val="single" w:sz="6" w:space="1" w:color="auto"/>
+        </w:pBdr>
+        <w:tabs>
+          <w:tab w:val="left" w:pos="0"/>
+          <w:tab w:val="center" w:pos="4680"/>
+          <w:tab w:val="right" w:pos="9360"/>
+        </w:tabs>
+      </w:pPr>
+    </w:p>
+    <w:p>
+      <w:pPr>
+        <w:pBdr>
+          <w:bottom w:val="single" w:sz="6" w:space="1" w:color="auto"/>
+        </w:pBdr>
+        <w:tabs>
+          <w:tab w:val="left" w:pos="0"/>
+          <w:tab w:val="center" w:pos="4680"/>
+          <w:tab w:val="right" w:pos="9360"/>
+        </w:tabs>
+      </w:pPr>
+    </w:p>
+    <w:p>
+      <w:pPr>
+        <w:pBdr>
+          <w:bottom w:val="single" w:sz="6" w:space="1" w:color="auto"/>
+        </w:pBdr>
+        <w:tabs>
+          <w:tab w:val="left" w:pos="0"/>
+          <w:tab w:val="center" w:pos="4680"/>
+          <w:tab w:val="right" w:pos="9360"/>
+        </w:tabs>
+      </w:pPr>
     </w:p>
     <w:sectPr>
       <w:pgSz w:w="12240" w:h="15840"/>
@@ -6420,4 +6857,16 @@
     </a:ext>
   </a:extLst>
 </a:theme>
+</file>
+
+<file path=customXml/item1.xml><?xml version="1.0" encoding="utf-8"?>
+<b:Sources xmlns:b="http://schemas.openxmlformats.org/officeDocument/2006/bibliography" xmlns="http://schemas.openxmlformats.org/officeDocument/2006/bibliography" SelectedStyle="\APASixthEditionOfficeOnline.xsl" StyleName="APA" Version="6"/>
+</file>
+
+<file path=customXml/itemProps1.xml><?xml version="1.0" encoding="utf-8"?>
+<ds:datastoreItem xmlns:ds="http://schemas.openxmlformats.org/officeDocument/2006/customXml" ds:itemID="{8208F5CD-3B15-4B1E-8E1D-43546BFC9109}">
+  <ds:schemaRefs>
+    <ds:schemaRef ds:uri="http://schemas.openxmlformats.org/officeDocument/2006/bibliography"/>
+  </ds:schemaRefs>
+</ds:datastoreItem>
 </file>
</xml_diff>

<commit_message>
move receipts to ignored ADMIN
</commit_message>
<xml_diff>
--- a/MASTER - IDEX AMERICAN ARTIFACTS (wt).docx
+++ b/MASTER - IDEX AMERICAN ARTIFACTS (wt).docx
@@ -451,216 +451,6 @@
                 <w:tab w:val="right" w:pos="9360"/>
               </w:tabs>
             </w:pPr>
-          </w:p>
-        </w:tc>
-        <w:tc>
-          <w:tcPr>
-            <w:tcW w:w="4675" w:type="dxa"/>
-          </w:tcPr>
-          <w:p>
-            <w:pPr>
-              <w:tabs>
-                <w:tab w:val="left" w:pos="0"/>
-                <w:tab w:val="center" w:pos="4680"/>
-                <w:tab w:val="right" w:pos="9360"/>
-              </w:tabs>
-            </w:pPr>
-          </w:p>
-        </w:tc>
-      </w:tr>
-      <w:tr>
-        <w:tc>
-          <w:tcPr>
-            <w:tcW w:w="4675" w:type="dxa"/>
-          </w:tcPr>
-          <w:p>
-            <w:pPr>
-              <w:tabs>
-                <w:tab w:val="left" w:pos="0"/>
-                <w:tab w:val="center" w:pos="4680"/>
-                <w:tab w:val="right" w:pos="9360"/>
-              </w:tabs>
-            </w:pPr>
-          </w:p>
-        </w:tc>
-        <w:tc>
-          <w:tcPr>
-            <w:tcW w:w="4675" w:type="dxa"/>
-          </w:tcPr>
-          <w:p>
-            <w:pPr>
-              <w:tabs>
-                <w:tab w:val="left" w:pos="0"/>
-                <w:tab w:val="center" w:pos="4680"/>
-                <w:tab w:val="right" w:pos="9360"/>
-              </w:tabs>
-            </w:pPr>
-          </w:p>
-        </w:tc>
-      </w:tr>
-      <w:tr>
-        <w:tc>
-          <w:tcPr>
-            <w:tcW w:w="4675" w:type="dxa"/>
-          </w:tcPr>
-          <w:p>
-            <w:pPr>
-              <w:tabs>
-                <w:tab w:val="left" w:pos="0"/>
-                <w:tab w:val="center" w:pos="4680"/>
-                <w:tab w:val="right" w:pos="9360"/>
-              </w:tabs>
-            </w:pPr>
-          </w:p>
-        </w:tc>
-        <w:tc>
-          <w:tcPr>
-            <w:tcW w:w="4675" w:type="dxa"/>
-          </w:tcPr>
-          <w:p>
-            <w:pPr>
-              <w:tabs>
-                <w:tab w:val="left" w:pos="0"/>
-                <w:tab w:val="center" w:pos="4680"/>
-                <w:tab w:val="right" w:pos="9360"/>
-              </w:tabs>
-            </w:pPr>
-          </w:p>
-        </w:tc>
-      </w:tr>
-      <w:tr>
-        <w:tc>
-          <w:tcPr>
-            <w:tcW w:w="4675" w:type="dxa"/>
-          </w:tcPr>
-          <w:p>
-            <w:pPr>
-              <w:tabs>
-                <w:tab w:val="left" w:pos="0"/>
-                <w:tab w:val="center" w:pos="4680"/>
-                <w:tab w:val="right" w:pos="9360"/>
-              </w:tabs>
-            </w:pPr>
-          </w:p>
-        </w:tc>
-        <w:tc>
-          <w:tcPr>
-            <w:tcW w:w="4675" w:type="dxa"/>
-          </w:tcPr>
-          <w:p>
-            <w:pPr>
-              <w:tabs>
-                <w:tab w:val="left" w:pos="0"/>
-                <w:tab w:val="center" w:pos="4680"/>
-                <w:tab w:val="right" w:pos="9360"/>
-              </w:tabs>
-            </w:pPr>
-          </w:p>
-        </w:tc>
-      </w:tr>
-      <w:tr>
-        <w:tc>
-          <w:tcPr>
-            <w:tcW w:w="4675" w:type="dxa"/>
-          </w:tcPr>
-          <w:p>
-            <w:pPr>
-              <w:tabs>
-                <w:tab w:val="left" w:pos="0"/>
-                <w:tab w:val="center" w:pos="4680"/>
-                <w:tab w:val="right" w:pos="9360"/>
-              </w:tabs>
-            </w:pPr>
-          </w:p>
-        </w:tc>
-        <w:tc>
-          <w:tcPr>
-            <w:tcW w:w="4675" w:type="dxa"/>
-          </w:tcPr>
-          <w:p>
-            <w:pPr>
-              <w:tabs>
-                <w:tab w:val="left" w:pos="0"/>
-                <w:tab w:val="center" w:pos="4680"/>
-                <w:tab w:val="right" w:pos="9360"/>
-              </w:tabs>
-            </w:pPr>
-          </w:p>
-        </w:tc>
-      </w:tr>
-      <w:tr>
-        <w:tc>
-          <w:tcPr>
-            <w:tcW w:w="4675" w:type="dxa"/>
-          </w:tcPr>
-          <w:p>
-            <w:pPr>
-              <w:tabs>
-                <w:tab w:val="left" w:pos="0"/>
-                <w:tab w:val="center" w:pos="4680"/>
-                <w:tab w:val="right" w:pos="9360"/>
-              </w:tabs>
-            </w:pPr>
-          </w:p>
-        </w:tc>
-        <w:tc>
-          <w:tcPr>
-            <w:tcW w:w="4675" w:type="dxa"/>
-          </w:tcPr>
-          <w:p>
-            <w:pPr>
-              <w:tabs>
-                <w:tab w:val="left" w:pos="0"/>
-                <w:tab w:val="center" w:pos="4680"/>
-                <w:tab w:val="right" w:pos="9360"/>
-              </w:tabs>
-            </w:pPr>
-          </w:p>
-        </w:tc>
-      </w:tr>
-      <w:tr>
-        <w:tc>
-          <w:tcPr>
-            <w:tcW w:w="4675" w:type="dxa"/>
-          </w:tcPr>
-          <w:p>
-            <w:pPr>
-              <w:tabs>
-                <w:tab w:val="left" w:pos="0"/>
-                <w:tab w:val="center" w:pos="4680"/>
-                <w:tab w:val="right" w:pos="9360"/>
-              </w:tabs>
-            </w:pPr>
-          </w:p>
-        </w:tc>
-        <w:tc>
-          <w:tcPr>
-            <w:tcW w:w="4675" w:type="dxa"/>
-          </w:tcPr>
-          <w:p>
-            <w:pPr>
-              <w:tabs>
-                <w:tab w:val="left" w:pos="0"/>
-                <w:tab w:val="center" w:pos="4680"/>
-                <w:tab w:val="right" w:pos="9360"/>
-              </w:tabs>
-            </w:pPr>
-          </w:p>
-        </w:tc>
-      </w:tr>
-      <w:tr>
-        <w:tc>
-          <w:tcPr>
-            <w:tcW w:w="4675" w:type="dxa"/>
-          </w:tcPr>
-          <w:p>
-            <w:pPr>
-              <w:tabs>
-                <w:tab w:val="left" w:pos="0"/>
-                <w:tab w:val="center" w:pos="4680"/>
-                <w:tab w:val="right" w:pos="9360"/>
-              </w:tabs>
-            </w:pPr>
             <w:r>
               <w:t>1859</w:t>
             </w:r>
@@ -888,6 +678,234 @@
             <w:r>
               <w:t>ZCMI Co-op building built</w:t>
             </w:r>
+          </w:p>
+        </w:tc>
+      </w:tr>
+      <w:tr>
+        <w:tc>
+          <w:tcPr>
+            <w:tcW w:w="4675" w:type="dxa"/>
+          </w:tcPr>
+          <w:p>
+            <w:pPr>
+              <w:tabs>
+                <w:tab w:val="left" w:pos="0"/>
+                <w:tab w:val="center" w:pos="4680"/>
+                <w:tab w:val="right" w:pos="9360"/>
+              </w:tabs>
+            </w:pPr>
+          </w:p>
+        </w:tc>
+        <w:tc>
+          <w:tcPr>
+            <w:tcW w:w="4675" w:type="dxa"/>
+          </w:tcPr>
+          <w:p>
+            <w:pPr>
+              <w:tabs>
+                <w:tab w:val="left" w:pos="0"/>
+                <w:tab w:val="center" w:pos="4680"/>
+                <w:tab w:val="right" w:pos="9360"/>
+              </w:tabs>
+            </w:pPr>
+          </w:p>
+        </w:tc>
+      </w:tr>
+      <w:tr>
+        <w:tc>
+          <w:tcPr>
+            <w:tcW w:w="4675" w:type="dxa"/>
+          </w:tcPr>
+          <w:p>
+            <w:pPr>
+              <w:tabs>
+                <w:tab w:val="left" w:pos="0"/>
+                <w:tab w:val="center" w:pos="4680"/>
+                <w:tab w:val="right" w:pos="9360"/>
+              </w:tabs>
+            </w:pPr>
+          </w:p>
+        </w:tc>
+        <w:tc>
+          <w:tcPr>
+            <w:tcW w:w="4675" w:type="dxa"/>
+          </w:tcPr>
+          <w:p>
+            <w:pPr>
+              <w:tabs>
+                <w:tab w:val="left" w:pos="0"/>
+                <w:tab w:val="center" w:pos="4680"/>
+                <w:tab w:val="right" w:pos="9360"/>
+              </w:tabs>
+            </w:pPr>
+          </w:p>
+        </w:tc>
+      </w:tr>
+      <w:tr>
+        <w:tc>
+          <w:tcPr>
+            <w:tcW w:w="4675" w:type="dxa"/>
+          </w:tcPr>
+          <w:p>
+            <w:pPr>
+              <w:tabs>
+                <w:tab w:val="left" w:pos="0"/>
+                <w:tab w:val="center" w:pos="4680"/>
+                <w:tab w:val="right" w:pos="9360"/>
+              </w:tabs>
+            </w:pPr>
+            <w:r>
+              <w:t>1888</w:t>
+            </w:r>
+          </w:p>
+        </w:tc>
+        <w:tc>
+          <w:tcPr>
+            <w:tcW w:w="4675" w:type="dxa"/>
+          </w:tcPr>
+          <w:p>
+            <w:pPr>
+              <w:tabs>
+                <w:tab w:val="left" w:pos="0"/>
+                <w:tab w:val="center" w:pos="4680"/>
+                <w:tab w:val="right" w:pos="9360"/>
+              </w:tabs>
+            </w:pPr>
+            <w:r>
+              <w:t>Cleveland signs Latah County bill</w:t>
+            </w:r>
+          </w:p>
+        </w:tc>
+      </w:tr>
+      <w:tr>
+        <w:tc>
+          <w:tcPr>
+            <w:tcW w:w="4675" w:type="dxa"/>
+          </w:tcPr>
+          <w:p>
+            <w:pPr>
+              <w:tabs>
+                <w:tab w:val="left" w:pos="0"/>
+                <w:tab w:val="center" w:pos="4680"/>
+                <w:tab w:val="right" w:pos="9360"/>
+              </w:tabs>
+            </w:pPr>
+            <w:r>
+              <w:t>1889</w:t>
+            </w:r>
+          </w:p>
+        </w:tc>
+        <w:tc>
+          <w:tcPr>
+            <w:tcW w:w="4675" w:type="dxa"/>
+          </w:tcPr>
+          <w:p>
+            <w:pPr>
+              <w:tabs>
+                <w:tab w:val="left" w:pos="0"/>
+                <w:tab w:val="center" w:pos="4680"/>
+                <w:tab w:val="right" w:pos="9360"/>
+              </w:tabs>
+            </w:pPr>
+            <w:r>
+              <w:t>University of Idaho founded</w:t>
+            </w:r>
+          </w:p>
+        </w:tc>
+      </w:tr>
+      <w:tr>
+        <w:tc>
+          <w:tcPr>
+            <w:tcW w:w="4675" w:type="dxa"/>
+          </w:tcPr>
+          <w:p>
+            <w:pPr>
+              <w:tabs>
+                <w:tab w:val="left" w:pos="0"/>
+                <w:tab w:val="center" w:pos="4680"/>
+                <w:tab w:val="right" w:pos="9360"/>
+              </w:tabs>
+            </w:pPr>
+            <w:r>
+              <w:t>1890</w:t>
+            </w:r>
+          </w:p>
+        </w:tc>
+        <w:tc>
+          <w:tcPr>
+            <w:tcW w:w="4675" w:type="dxa"/>
+          </w:tcPr>
+          <w:p>
+            <w:pPr>
+              <w:tabs>
+                <w:tab w:val="left" w:pos="0"/>
+                <w:tab w:val="center" w:pos="4680"/>
+                <w:tab w:val="right" w:pos="9360"/>
+              </w:tabs>
+            </w:pPr>
+            <w:r>
+              <w:t>Idaho Statehood</w:t>
+            </w:r>
+          </w:p>
+        </w:tc>
+      </w:tr>
+      <w:tr>
+        <w:tc>
+          <w:tcPr>
+            <w:tcW w:w="4675" w:type="dxa"/>
+          </w:tcPr>
+          <w:p>
+            <w:pPr>
+              <w:tabs>
+                <w:tab w:val="left" w:pos="0"/>
+                <w:tab w:val="center" w:pos="4680"/>
+                <w:tab w:val="right" w:pos="9360"/>
+              </w:tabs>
+            </w:pPr>
+          </w:p>
+        </w:tc>
+        <w:tc>
+          <w:tcPr>
+            <w:tcW w:w="4675" w:type="dxa"/>
+          </w:tcPr>
+          <w:p>
+            <w:pPr>
+              <w:tabs>
+                <w:tab w:val="left" w:pos="0"/>
+                <w:tab w:val="center" w:pos="4680"/>
+                <w:tab w:val="right" w:pos="9360"/>
+              </w:tabs>
+            </w:pPr>
+          </w:p>
+        </w:tc>
+      </w:tr>
+      <w:tr>
+        <w:tc>
+          <w:tcPr>
+            <w:tcW w:w="4675" w:type="dxa"/>
+          </w:tcPr>
+          <w:p>
+            <w:pPr>
+              <w:tabs>
+                <w:tab w:val="left" w:pos="0"/>
+                <w:tab w:val="center" w:pos="4680"/>
+                <w:tab w:val="right" w:pos="9360"/>
+              </w:tabs>
+            </w:pPr>
+          </w:p>
+        </w:tc>
+        <w:tc>
+          <w:tcPr>
+            <w:tcW w:w="4675" w:type="dxa"/>
+          </w:tcPr>
+          <w:p>
+            <w:pPr>
+              <w:tabs>
+                <w:tab w:val="left" w:pos="0"/>
+                <w:tab w:val="center" w:pos="4680"/>
+                <w:tab w:val="right" w:pos="9360"/>
+              </w:tabs>
+            </w:pPr>
           </w:p>
         </w:tc>
       </w:tr>

</xml_diff>